<commit_message>
Changes UI showing and hiding from SetActive to tweening CanvasGroup.alpha. Fixes Codex Interface list.
</commit_message>
<xml_diff>
--- a/Documents/Design/Twofold Land Prototype Level Design.docx
+++ b/Documents/Design/Twofold Land Prototype Level Design.docx
@@ -69,707 +69,910 @@
           <w:b/>
           <w:lang w:val="en-US"/>
         </w:rPr>
-        <w:t>Room 1</w:t>
-      </w:r>
-      <w:r>
-        <w:rPr>
-          <w:b/>
+        <w:t xml:space="preserve">Room </w:t>
+      </w:r>
+      <w:r>
+        <w:rPr>
+          <w:b/>
+          <w:lang w:val="en-US"/>
+        </w:rPr>
+        <w:t>1</w:t>
+      </w:r>
+    </w:p>
+    <w:p>
+      <w:pPr>
+        <w:jc w:val="both"/>
+        <w:rPr>
+          <w:lang w:val="en-US"/>
+        </w:rPr>
+      </w:pPr>
+      <w:r>
+        <w:rPr>
+          <w:lang w:val="en-US"/>
+        </w:rPr>
+        <w:t>Ricci s</w:t>
+      </w:r>
+      <w:r>
+        <w:rPr>
+          <w:lang w:val="en-US"/>
+        </w:rPr>
+        <w:t>tarts</w:t>
+      </w:r>
+      <w:r>
+        <w:rPr>
+          <w:lang w:val="en-US"/>
+        </w:rPr>
+        <w:t xml:space="preserve"> the Level</w:t>
+      </w:r>
+      <w:r>
+        <w:rPr>
+          <w:lang w:val="en-US"/>
+        </w:rPr>
+        <w:t xml:space="preserve"> in a room with two passages. One is a locked door on the left, the other an open passage to the right.</w:t>
+      </w:r>
+    </w:p>
+    <w:p>
+      <w:pPr>
+        <w:jc w:val="both"/>
+        <w:rPr>
+          <w:lang w:val="en-US"/>
+        </w:rPr>
+      </w:pPr>
+      <w:r>
+        <w:rPr>
+          <w:lang w:val="en-US"/>
+        </w:rPr>
+        <w:t>By interacting with the locked door, the guard on the other side will talk to Ricci.</w:t>
+      </w:r>
+    </w:p>
+    <w:p>
+      <w:pPr>
+        <w:jc w:val="both"/>
+        <w:rPr>
+          <w:lang w:val="en-US"/>
+        </w:rPr>
+      </w:pPr>
+      <w:r>
+        <w:rPr>
+          <w:lang w:val="en-US"/>
+        </w:rPr>
+        <w:t>“</w:t>
+      </w:r>
+      <w:r>
+        <w:rPr>
+          <w:lang w:val="en-US"/>
+        </w:rPr>
+        <w:t>Oh, hello! You're a new one, right? I'm sorry, but it's too dangerous for me to let you in now.</w:t>
+      </w:r>
+      <w:r>
+        <w:rPr>
+          <w:lang w:val="en-US"/>
+        </w:rPr>
+        <w:t xml:space="preserve"> But here... This may help you.”</w:t>
+      </w:r>
+    </w:p>
+    <w:p>
+      <w:pPr>
+        <w:jc w:val="both"/>
+        <w:rPr>
+          <w:lang w:val="en-US"/>
+        </w:rPr>
+      </w:pPr>
+      <w:r>
+        <w:rPr>
+          <w:lang w:val="en-US"/>
+        </w:rPr>
+        <w:t xml:space="preserve">Ricci receives the </w:t>
+      </w:r>
+      <w:r>
+        <w:rPr>
+          <w:color w:val="70AD47" w:themeColor="accent6"/>
+          <w:lang w:val="en-US"/>
+        </w:rPr>
+        <w:t>Unlockable Interface</w:t>
+      </w:r>
+      <w:r>
+        <w:rPr>
+          <w:lang w:val="en-US"/>
+        </w:rPr>
+        <w:t>.</w:t>
+      </w:r>
+      <w:r>
+        <w:rPr>
+          <w:lang w:val="en-US"/>
+        </w:rPr>
+        <w:t xml:space="preserve"> Looking the item on the inventory will trigger the appearance of two enemies on the room. The Guard NPC talks again.</w:t>
+      </w:r>
+    </w:p>
+    <w:p>
+      <w:pPr>
+        <w:jc w:val="both"/>
+        <w:rPr>
+          <w:color w:val="70AD47" w:themeColor="accent6"/>
+          <w:lang w:val="en-US"/>
+        </w:rPr>
+      </w:pPr>
+      <w:r>
+        <w:rPr>
+          <w:lang w:val="en-US"/>
+        </w:rPr>
+        <w:t>“Friend, you don't stand</w:t>
+      </w:r>
+      <w:r>
+        <w:rPr>
+          <w:lang w:val="en-US"/>
+        </w:rPr>
+        <w:t xml:space="preserve"> a chance. Better run!</w:t>
+      </w:r>
+      <w:r>
+        <w:rPr>
+          <w:lang w:val="en-US"/>
+        </w:rPr>
+        <w:t>”</w:t>
+      </w:r>
+    </w:p>
+    <w:p>
+      <w:pPr>
+        <w:jc w:val="both"/>
+        <w:rPr>
+          <w:lang w:val="en-US"/>
+        </w:rPr>
+      </w:pPr>
+      <w:r>
+        <w:rPr>
+          <w:lang w:val="en-US"/>
+        </w:rPr>
+        <w:t xml:space="preserve">Ricci </w:t>
+      </w:r>
+      <w:r>
+        <w:rPr>
+          <w:lang w:val="en-US"/>
+        </w:rPr>
+        <w:t>does not</w:t>
+      </w:r>
+      <w:r>
+        <w:rPr>
+          <w:lang w:val="en-US"/>
+        </w:rPr>
+        <w:t xml:space="preserve"> know combat skills yet, so her only option is to run through the open passage. As she enters the other room, the passage is closed and the enemies locked out.</w:t>
+      </w:r>
+    </w:p>
+    <w:p>
+      <w:pPr>
+        <w:rPr>
+          <w:lang w:val="en-US"/>
+        </w:rPr>
+      </w:pPr>
+    </w:p>
+    <w:p>
+      <w:pPr>
+        <w:rPr>
+          <w:b/>
+          <w:color w:val="ED7D31" w:themeColor="accent2"/>
+          <w:lang w:val="en-US"/>
+        </w:rPr>
+      </w:pPr>
+      <w:r>
+        <w:rPr>
+          <w:b/>
+          <w:lang w:val="en-US"/>
+        </w:rPr>
+        <w:t xml:space="preserve">#2 </w:t>
+      </w:r>
+      <w:r>
+        <w:rPr>
+          <w:b/>
+          <w:lang w:val="en-US"/>
+        </w:rPr>
+        <w:t xml:space="preserve">Area 1, </w:t>
+      </w:r>
+      <w:r>
+        <w:rPr>
+          <w:b/>
+          <w:lang w:val="en-US"/>
+        </w:rPr>
+        <w:t>Room 2</w:t>
+      </w:r>
+    </w:p>
+    <w:p>
+      <w:pPr>
+        <w:jc w:val="both"/>
+        <w:rPr>
+          <w:lang w:val="en-US"/>
+        </w:rPr>
+      </w:pPr>
+      <w:r>
+        <w:rPr>
+          <w:lang w:val="en-US"/>
+        </w:rPr>
+        <w:t xml:space="preserve">The new room has a </w:t>
+      </w:r>
+      <w:r>
+        <w:rPr>
+          <w:lang w:val="en-US"/>
+        </w:rPr>
+        <w:t>jammed</w:t>
+      </w:r>
+      <w:r>
+        <w:rPr>
+          <w:lang w:val="en-US"/>
+        </w:rPr>
+        <w:t xml:space="preserve"> door at the opposite corner and a </w:t>
+      </w:r>
+      <w:r>
+        <w:rPr>
+          <w:color w:val="7030A0"/>
+          <w:lang w:val="en-US"/>
+        </w:rPr>
+        <w:t xml:space="preserve">chest </w:t>
+      </w:r>
+      <w:r>
+        <w:rPr>
+          <w:lang w:val="en-US"/>
+        </w:rPr>
+        <w:t xml:space="preserve">in the middle of the </w:t>
+      </w:r>
+      <w:r>
+        <w:rPr>
+          <w:lang w:val="en-US"/>
+        </w:rPr>
+        <w:t>chamber</w:t>
+      </w:r>
+      <w:r>
+        <w:rPr>
+          <w:lang w:val="en-US"/>
+        </w:rPr>
+        <w:t>.</w:t>
+      </w:r>
+    </w:p>
+    <w:p>
+      <w:pPr>
+        <w:jc w:val="both"/>
+        <w:rPr>
+          <w:lang w:val="en-US"/>
+        </w:rPr>
+      </w:pPr>
+      <w:r>
+        <w:rPr>
+          <w:lang w:val="en-US"/>
+        </w:rPr>
+        <w:t>Opening the chest</w:t>
+      </w:r>
+      <w:r>
+        <w:rPr>
+          <w:lang w:val="en-US"/>
+        </w:rPr>
+        <w:t xml:space="preserve">, </w:t>
+      </w:r>
+      <w:r>
+        <w:rPr>
+          <w:lang w:val="en-US"/>
+        </w:rPr>
+        <w:t xml:space="preserve">through the Unlockable </w:t>
+      </w:r>
+      <w:r>
+        <w:rPr>
+          <w:lang w:val="en-US"/>
+        </w:rPr>
+        <w:t>Interface</w:t>
+      </w:r>
+      <w:r>
+        <w:rPr>
+          <w:lang w:val="en-US"/>
+        </w:rPr>
+        <w:t>, and</w:t>
+      </w:r>
+      <w:r>
+        <w:rPr>
+          <w:lang w:val="en-US"/>
+        </w:rPr>
+        <w:t xml:space="preserve"> solving its </w:t>
+      </w:r>
+      <w:r>
+        <w:rPr>
+          <w:color w:val="5B9BD5" w:themeColor="accent1"/>
+          <w:lang w:val="en-US"/>
+        </w:rPr>
+        <w:t>Binary P</w:t>
+      </w:r>
+      <w:r>
+        <w:rPr>
+          <w:color w:val="5B9BD5" w:themeColor="accent1"/>
+          <w:lang w:val="en-US"/>
+        </w:rPr>
+        <w:t>uzzle</w:t>
+      </w:r>
+      <w:r>
+        <w:rPr>
+          <w:lang w:val="en-US"/>
+        </w:rPr>
+        <w:t>,</w:t>
+      </w:r>
+      <w:r>
+        <w:rPr>
+          <w:lang w:val="en-US"/>
+        </w:rPr>
+        <w:t xml:space="preserve"> gives Ricci </w:t>
+      </w:r>
+      <w:r>
+        <w:rPr>
+          <w:lang w:val="en-US"/>
+        </w:rPr>
+        <w:t xml:space="preserve">the </w:t>
+      </w:r>
+      <w:r>
+        <w:rPr>
+          <w:color w:val="70AD47" w:themeColor="accent6"/>
+          <w:lang w:val="en-US"/>
+        </w:rPr>
+        <w:t xml:space="preserve">Damageable </w:t>
+      </w:r>
+      <w:r>
+        <w:rPr>
+          <w:color w:val="70AD47" w:themeColor="accent6"/>
+          <w:lang w:val="en-US"/>
+        </w:rPr>
+        <w:t>Interface</w:t>
+      </w:r>
+      <w:r>
+        <w:rPr>
+          <w:lang w:val="en-US"/>
+        </w:rPr>
+        <w:t xml:space="preserve">, which allows her to hit </w:t>
+      </w:r>
+      <w:r>
+        <w:rPr>
+          <w:lang w:val="en-US"/>
+        </w:rPr>
+        <w:t>the creatures seen before</w:t>
+      </w:r>
+      <w:r>
+        <w:rPr>
+          <w:lang w:val="en-US"/>
+        </w:rPr>
+        <w:t>, as well as damaging the jammed door to open.</w:t>
+      </w:r>
+    </w:p>
+    <w:p>
+      <w:pPr>
+        <w:rPr>
+          <w:lang w:val="en-US"/>
+        </w:rPr>
+      </w:pPr>
+    </w:p>
+    <w:p>
+      <w:pPr>
+        <w:rPr>
+          <w:b/>
+          <w:color w:val="ED7D31" w:themeColor="accent2"/>
+          <w:lang w:val="en-US"/>
+        </w:rPr>
+      </w:pPr>
+      <w:r>
+        <w:rPr>
+          <w:b/>
+          <w:lang w:val="en-US"/>
+        </w:rPr>
+        <w:t xml:space="preserve">#3 </w:t>
+      </w:r>
+      <w:r>
+        <w:rPr>
+          <w:b/>
+          <w:lang w:val="en-US"/>
+        </w:rPr>
+        <w:t xml:space="preserve">Area 1, </w:t>
+      </w:r>
+      <w:r>
+        <w:rPr>
+          <w:b/>
+          <w:lang w:val="en-US"/>
+        </w:rPr>
+        <w:t xml:space="preserve">Room </w:t>
+      </w:r>
+      <w:r>
+        <w:rPr>
+          <w:b/>
+          <w:lang w:val="en-US"/>
+        </w:rPr>
+        <w:t>3</w:t>
+      </w:r>
+    </w:p>
+    <w:p>
+      <w:pPr>
+        <w:jc w:val="both"/>
+        <w:rPr>
+          <w:lang w:val="en-US"/>
+        </w:rPr>
+      </w:pPr>
+      <w:r>
+        <w:rPr>
+          <w:lang w:val="en-US"/>
+        </w:rPr>
+        <w:t>Ricci passes the door and enters a room with one foe.</w:t>
+      </w:r>
+    </w:p>
+    <w:p>
+      <w:pPr>
+        <w:jc w:val="both"/>
+        <w:rPr>
+          <w:lang w:val="en-US"/>
+        </w:rPr>
+      </w:pPr>
+      <w:r>
+        <w:rPr>
+          <w:lang w:val="en-US"/>
+        </w:rPr>
+        <w:t xml:space="preserve">Defeating this enemy and looting his corpse will give Ricci the key that opens </w:t>
+      </w:r>
+      <w:r>
+        <w:rPr>
+          <w:lang w:val="en-US"/>
+        </w:rPr>
+        <w:t>the passage back to the first room</w:t>
+      </w:r>
+      <w:r>
+        <w:rPr>
+          <w:lang w:val="en-US"/>
+        </w:rPr>
+        <w:t>.</w:t>
+      </w:r>
+    </w:p>
+    <w:p>
+      <w:pPr>
+        <w:jc w:val="both"/>
+        <w:rPr>
+          <w:lang w:val="en-US"/>
+        </w:rPr>
+      </w:pPr>
+    </w:p>
+    <w:p>
+      <w:pPr>
+        <w:rPr>
+          <w:b/>
+          <w:color w:val="ED7D31" w:themeColor="accent2"/>
+          <w:lang w:val="en-US"/>
+        </w:rPr>
+      </w:pPr>
+      <w:r>
+        <w:rPr>
+          <w:b/>
+          <w:lang w:val="en-US"/>
+        </w:rPr>
+        <w:t xml:space="preserve">#4 </w:t>
+      </w:r>
+      <w:r>
+        <w:rPr>
+          <w:b/>
+          <w:lang w:val="en-US"/>
+        </w:rPr>
+        <w:t xml:space="preserve">Area 1, </w:t>
+      </w:r>
+      <w:r>
+        <w:rPr>
+          <w:b/>
+          <w:lang w:val="en-US"/>
+        </w:rPr>
+        <w:t xml:space="preserve">Room </w:t>
+      </w:r>
+      <w:r>
+        <w:rPr>
+          <w:b/>
+          <w:lang w:val="en-US"/>
+        </w:rPr>
+        <w:t>1</w:t>
+      </w:r>
+    </w:p>
+    <w:p>
+      <w:pPr>
+        <w:jc w:val="both"/>
+        <w:rPr>
+          <w:lang w:val="en-US"/>
+        </w:rPr>
+      </w:pPr>
+      <w:r>
+        <w:rPr>
+          <w:lang w:val="en-US"/>
+        </w:rPr>
+        <w:t>By returning to this chamber, Ricci will need to defeat the first two foes.</w:t>
+      </w:r>
+    </w:p>
+    <w:p>
+      <w:pPr>
+        <w:jc w:val="both"/>
+        <w:rPr>
+          <w:lang w:val="en-US"/>
+        </w:rPr>
+      </w:pPr>
+      <w:r>
+        <w:rPr>
+          <w:lang w:val="en-US"/>
+        </w:rPr>
+        <w:t xml:space="preserve">With the beasts </w:t>
+      </w:r>
+      <w:r>
+        <w:rPr>
+          <w:lang w:val="en-US"/>
+        </w:rPr>
+        <w:t>defeated and the place safe, the Guard</w:t>
+      </w:r>
+      <w:r>
+        <w:rPr>
+          <w:lang w:val="en-US"/>
+        </w:rPr>
+        <w:t xml:space="preserve"> NPC will open the locked door and invite Ricci in.</w:t>
+      </w:r>
+    </w:p>
+    <w:p>
+      <w:pPr>
+        <w:jc w:val="both"/>
+        <w:rPr>
+          <w:lang w:val="en-US"/>
+        </w:rPr>
+      </w:pPr>
+      <w:r>
+        <w:rPr>
+          <w:lang w:val="en-US"/>
+        </w:rPr>
+        <w:t>“You have a lot to learn, haven’t you? But the place is safe for now. You can come in.”</w:t>
+      </w:r>
+    </w:p>
+    <w:p>
+      <w:pPr>
+        <w:rPr>
+          <w:lang w:val="en-US"/>
+        </w:rPr>
+      </w:pPr>
+    </w:p>
+    <w:p>
+      <w:pPr>
+        <w:rPr>
+          <w:b/>
+          <w:color w:val="ED7D31" w:themeColor="accent2"/>
+          <w:lang w:val="en-US"/>
+        </w:rPr>
+      </w:pPr>
+      <w:r>
+        <w:rPr>
+          <w:b/>
+          <w:lang w:val="en-US"/>
+        </w:rPr>
+        <w:t xml:space="preserve">#5 </w:t>
+      </w:r>
+      <w:r>
+        <w:rPr>
+          <w:b/>
+          <w:lang w:val="en-US"/>
+        </w:rPr>
+        <w:t xml:space="preserve">Area 2, </w:t>
+      </w:r>
+      <w:r>
+        <w:rPr>
+          <w:b/>
+          <w:lang w:val="en-US"/>
+        </w:rPr>
+        <w:t>Hub - Northbridge</w:t>
+      </w:r>
+    </w:p>
+    <w:p>
+      <w:pPr>
+        <w:jc w:val="both"/>
+        <w:rPr>
+          <w:lang w:val="en-US"/>
+        </w:rPr>
+      </w:pPr>
+      <w:r>
+        <w:rPr>
+          <w:lang w:val="en-US"/>
+        </w:rPr>
+        <w:t>By entering the safe place, the game will save.</w:t>
+      </w:r>
+    </w:p>
+    <w:p>
+      <w:pPr>
+        <w:jc w:val="both"/>
+        <w:rPr>
+          <w:lang w:val="en-US"/>
+        </w:rPr>
+      </w:pPr>
+      <w:r>
+        <w:rPr>
+          <w:lang w:val="en-US"/>
+        </w:rPr>
+        <w:t>Ricci will have access to the managing part of the game and NPCs that will grant her quests and maybe give important information. She will also be introduced to The Compiler, where she can create and allocate her spells.</w:t>
+      </w:r>
+    </w:p>
+    <w:p>
+      <w:pPr>
+        <w:jc w:val="both"/>
+        <w:rPr>
+          <w:lang w:val="en-US"/>
+        </w:rPr>
+      </w:pPr>
+      <w:r>
+        <w:rPr>
+          <w:lang w:val="en-US"/>
+        </w:rPr>
+        <w:t>Before she move</w:t>
+      </w:r>
+      <w:r>
+        <w:rPr>
+          <w:lang w:val="en-US"/>
+        </w:rPr>
+        <w:t>s</w:t>
+      </w:r>
+      <w:r>
+        <w:rPr>
+          <w:lang w:val="en-US"/>
+        </w:rPr>
+        <w:t xml:space="preserve"> on to the next area, the </w:t>
+      </w:r>
+      <w:r>
+        <w:rPr>
+          <w:lang w:val="en-US"/>
+        </w:rPr>
+        <w:t>Guard</w:t>
+      </w:r>
+      <w:r>
+        <w:rPr>
           <w:lang w:val="en-US"/>
         </w:rPr>
         <w:t xml:space="preserve"> </w:t>
       </w:r>
       <w:r>
         <w:rPr>
+          <w:lang w:val="en-US"/>
+        </w:rPr>
+        <w:t>NPC</w:t>
+      </w:r>
+      <w:r>
+        <w:rPr>
+          <w:lang w:val="en-US"/>
+        </w:rPr>
+        <w:t xml:space="preserve"> will ask for a favor.</w:t>
+      </w:r>
+    </w:p>
+    <w:p>
+      <w:pPr>
+        <w:jc w:val="both"/>
+        <w:rPr>
+          <w:lang w:val="en-US"/>
+        </w:rPr>
+      </w:pPr>
+      <w:r>
+        <w:rPr>
+          <w:lang w:val="en-US"/>
+        </w:rPr>
+        <w:lastRenderedPageBreak/>
+        <w:t xml:space="preserve">"Going out already? Before you go, I want to ask for a favor. You see, the village has this relic </w:t>
+      </w:r>
+      <w:r>
+        <w:rPr>
+          <w:lang w:val="en-US"/>
+        </w:rPr>
+        <w:t xml:space="preserve">sent by the </w:t>
+      </w:r>
+      <w:r>
+        <w:rPr>
+          <w:lang w:val="en-US"/>
+        </w:rPr>
+        <w:t>Goddess</w:t>
+      </w:r>
+      <w:r>
+        <w:rPr>
+          <w:lang w:val="en-US"/>
+        </w:rPr>
+        <w:t xml:space="preserve"> to protect the folk, but </w:t>
+      </w:r>
+      <w:r>
+        <w:rPr>
+          <w:lang w:val="en-US"/>
+        </w:rPr>
+        <w:t>it is</w:t>
+      </w:r>
+      <w:r>
+        <w:rPr>
+          <w:lang w:val="en-US"/>
+        </w:rPr>
+        <w:t xml:space="preserve"> broken and </w:t>
+      </w:r>
+      <w:r>
+        <w:rPr>
+          <w:lang w:val="en-US"/>
+        </w:rPr>
+        <w:t>is not</w:t>
+      </w:r>
+      <w:r>
+        <w:rPr>
+          <w:lang w:val="en-US"/>
+        </w:rPr>
+        <w:t xml:space="preserve"> working anymore. If yo</w:t>
+      </w:r>
+      <w:bookmarkStart w:id="0" w:name="_GoBack"/>
+      <w:bookmarkEnd w:id="0"/>
+      <w:r>
+        <w:rPr>
+          <w:lang w:val="en-US"/>
+        </w:rPr>
+        <w:t>u run</w:t>
+      </w:r>
+      <w:r>
+        <w:rPr>
+          <w:lang w:val="en-US"/>
+        </w:rPr>
+        <w:t xml:space="preserve"> by the trader, can you make </w:t>
+      </w:r>
+      <w:r>
+        <w:rPr>
+          <w:lang w:val="en-US"/>
+        </w:rPr>
+        <w:t>him restore it? I've tried before, but I end</w:t>
+      </w:r>
+      <w:r>
+        <w:rPr>
+          <w:lang w:val="en-US"/>
+        </w:rPr>
+        <w:t>ed up with a copy. Here it is… And g</w:t>
+      </w:r>
+      <w:r>
+        <w:rPr>
+          <w:lang w:val="en-US"/>
+        </w:rPr>
+        <w:t>ood luck out there."</w:t>
+      </w:r>
+    </w:p>
+    <w:p>
+      <w:pPr>
+        <w:jc w:val="both"/>
+        <w:rPr>
+          <w:lang w:val="en-US"/>
+        </w:rPr>
+      </w:pPr>
+      <w:r>
+        <w:rPr>
+          <w:lang w:val="en-US"/>
+        </w:rPr>
+        <w:t xml:space="preserve">Ricci receives the </w:t>
+      </w:r>
+      <w:r>
+        <w:rPr>
+          <w:color w:val="70AD47" w:themeColor="accent6"/>
+          <w:lang w:val="en-US"/>
+        </w:rPr>
+        <w:t>Goddess Protection</w:t>
+      </w:r>
+      <w:r>
+        <w:rPr>
+          <w:lang w:val="en-US"/>
+        </w:rPr>
+        <w:t>.</w:t>
+      </w:r>
+    </w:p>
+    <w:p>
+      <w:pPr>
+        <w:rPr>
+          <w:lang w:val="en-US"/>
+        </w:rPr>
+      </w:pPr>
+    </w:p>
+    <w:p>
+      <w:pPr>
+        <w:rPr>
           <w:b/>
           <w:color w:val="ED7D31" w:themeColor="accent2"/>
           <w:lang w:val="en-US"/>
         </w:rPr>
-        <w:t>(Introduction</w:t>
-      </w:r>
-      <w:r>
+      </w:pPr>
+      <w:r>
+        <w:rPr>
+          <w:b/>
+          <w:lang w:val="en-US"/>
+        </w:rPr>
+        <w:t>#6 Area 3, Room 4</w:t>
+      </w:r>
+    </w:p>
+    <w:p>
+      <w:pPr>
+        <w:rPr>
+          <w:lang w:val="en-US"/>
+        </w:rPr>
+      </w:pPr>
+      <w:r>
+        <w:rPr>
+          <w:lang w:val="en-US"/>
+        </w:rPr>
+        <w:t xml:space="preserve">This room has a locked door in the end and something that will give </w:t>
+      </w:r>
+      <w:r>
+        <w:rPr>
+          <w:lang w:val="en-US"/>
+        </w:rPr>
+        <w:t>Ricci</w:t>
+      </w:r>
+      <w:r>
+        <w:rPr>
+          <w:lang w:val="en-US"/>
+        </w:rPr>
+        <w:t xml:space="preserve"> a Lore Item.</w:t>
+      </w:r>
+    </w:p>
+    <w:p>
+      <w:pPr>
+        <w:rPr>
+          <w:lang w:val="en-US"/>
+        </w:rPr>
+      </w:pPr>
+      <w:r>
+        <w:rPr>
+          <w:lang w:val="en-US"/>
+        </w:rPr>
+        <w:t>In order to open the door, she will need to solve</w:t>
+      </w:r>
+      <w:r>
+        <w:rPr>
+          <w:lang w:val="en-US"/>
+        </w:rPr>
+        <w:t xml:space="preserve"> </w:t>
+      </w:r>
+      <w:r>
+        <w:rPr>
+          <w:lang w:val="en-US"/>
+        </w:rPr>
+        <w:t>a Matrix Puzzle. Then she reaches the other room.</w:t>
+      </w:r>
+    </w:p>
+    <w:p>
+      <w:pPr>
+        <w:rPr>
+          <w:lang w:val="en-US"/>
+        </w:rPr>
+      </w:pPr>
+    </w:p>
+    <w:p>
+      <w:pPr>
         <w:rPr>
           <w:b/>
           <w:color w:val="ED7D31" w:themeColor="accent2"/>
           <w:lang w:val="en-US"/>
         </w:rPr>
-        <w:t>, Abstraction</w:t>
-      </w:r>
-      <w:r>
-        <w:rPr>
-          <w:b/>
-          <w:color w:val="ED7D31" w:themeColor="accent2"/>
-          <w:lang w:val="en-US"/>
-        </w:rPr>
-        <w:t>)</w:t>
-      </w:r>
-    </w:p>
-    <w:p>
-      <w:pPr>
-        <w:rPr>
-          <w:lang w:val="en-US"/>
-        </w:rPr>
-      </w:pPr>
-      <w:r>
-        <w:rPr>
-          <w:lang w:val="en-US"/>
-        </w:rPr>
-        <w:t>Ricci s</w:t>
-      </w:r>
-      <w:r>
-        <w:rPr>
-          <w:lang w:val="en-US"/>
-        </w:rPr>
-        <w:t>tarts</w:t>
-      </w:r>
-      <w:r>
-        <w:rPr>
-          <w:lang w:val="en-US"/>
-        </w:rPr>
-        <w:t xml:space="preserve"> the Level</w:t>
-      </w:r>
-      <w:r>
-        <w:rPr>
-          <w:lang w:val="en-US"/>
-        </w:rPr>
-        <w:t xml:space="preserve"> in a room with two passages. One is a locked door on the left, the other an open passage to the right.</w:t>
-      </w:r>
-    </w:p>
-    <w:p>
-      <w:pPr>
-        <w:rPr>
-          <w:lang w:val="en-US"/>
-        </w:rPr>
-      </w:pPr>
-      <w:r>
-        <w:rPr>
-          <w:lang w:val="en-US"/>
-        </w:rPr>
-        <w:t>Next to the locked door is the Unlockable Abstraction on the wall. Ricci looting the Abstraction will trigger the appearance of two enemies in the chamber.</w:t>
-      </w:r>
-    </w:p>
-    <w:p>
-      <w:pPr>
-        <w:rPr>
-          <w:lang w:val="en-US"/>
-        </w:rPr>
-      </w:pPr>
-      <w:r>
-        <w:rPr>
-          <w:lang w:val="en-US"/>
-        </w:rPr>
-        <w:t xml:space="preserve">Ricci </w:t>
-      </w:r>
-      <w:r>
-        <w:rPr>
-          <w:lang w:val="en-US"/>
-        </w:rPr>
-        <w:t>does not</w:t>
-      </w:r>
-      <w:r>
-        <w:rPr>
-          <w:lang w:val="en-US"/>
-        </w:rPr>
-        <w:t xml:space="preserve"> know combat skills yet, so her only option is to run through the open passage. As she enters the other room, the passage is closed and the enemies locked out.</w:t>
-      </w:r>
-    </w:p>
-    <w:p>
-      <w:pPr>
-        <w:rPr>
-          <w:lang w:val="en-US"/>
-        </w:rPr>
-      </w:pPr>
-    </w:p>
-    <w:p>
-      <w:pPr>
-        <w:rPr>
-          <w:b/>
-          <w:color w:val="ED7D31" w:themeColor="accent2"/>
-          <w:lang w:val="en-US"/>
-        </w:rPr>
-      </w:pPr>
-      <w:r>
-        <w:rPr>
-          <w:b/>
-          <w:lang w:val="en-US"/>
-        </w:rPr>
-        <w:t xml:space="preserve">#2 </w:t>
-      </w:r>
-      <w:r>
-        <w:rPr>
-          <w:b/>
-          <w:lang w:val="en-US"/>
-        </w:rPr>
-        <w:t xml:space="preserve">Area 1, </w:t>
-      </w:r>
-      <w:r>
-        <w:rPr>
-          <w:b/>
-          <w:lang w:val="en-US"/>
-        </w:rPr>
-        <w:t>Room 2</w:t>
-      </w:r>
-      <w:r>
-        <w:rPr>
-          <w:b/>
-          <w:lang w:val="en-US"/>
-        </w:rPr>
-        <w:t xml:space="preserve"> </w:t>
-      </w:r>
-      <w:r>
-        <w:rPr>
-          <w:b/>
-          <w:color w:val="ED7D31" w:themeColor="accent2"/>
-          <w:lang w:val="en-US"/>
-        </w:rPr>
-        <w:t>(Didactic Puzzle</w:t>
-      </w:r>
-      <w:r>
-        <w:rPr>
-          <w:b/>
-          <w:color w:val="ED7D31" w:themeColor="accent2"/>
-          <w:lang w:val="en-US"/>
-        </w:rPr>
-        <w:t>, Abstraction</w:t>
-      </w:r>
-      <w:r>
-        <w:rPr>
-          <w:b/>
-          <w:color w:val="ED7D31" w:themeColor="accent2"/>
-          <w:lang w:val="en-US"/>
-        </w:rPr>
-        <w:t>)</w:t>
-      </w:r>
-    </w:p>
-    <w:p>
-      <w:pPr>
-        <w:rPr>
-          <w:lang w:val="en-US"/>
-        </w:rPr>
-      </w:pPr>
-      <w:r>
-        <w:rPr>
-          <w:lang w:val="en-US"/>
-        </w:rPr>
-        <w:t xml:space="preserve">The new room has a </w:t>
-      </w:r>
-      <w:r>
-        <w:rPr>
-          <w:lang w:val="en-US"/>
-        </w:rPr>
-        <w:t>jammed</w:t>
-      </w:r>
-      <w:r>
-        <w:rPr>
-          <w:lang w:val="en-US"/>
-        </w:rPr>
-        <w:t xml:space="preserve"> door at the opposite corner and a chest in the middle of the </w:t>
-      </w:r>
-      <w:r>
-        <w:rPr>
-          <w:lang w:val="en-US"/>
-        </w:rPr>
-        <w:t>chamber</w:t>
-      </w:r>
-      <w:r>
-        <w:rPr>
-          <w:lang w:val="en-US"/>
-        </w:rPr>
-        <w:t>.</w:t>
-      </w:r>
-    </w:p>
-    <w:p>
-      <w:pPr>
-        <w:rPr>
-          <w:lang w:val="en-US"/>
-        </w:rPr>
-      </w:pPr>
-      <w:r>
-        <w:rPr>
-          <w:lang w:val="en-US"/>
-        </w:rPr>
-        <w:t>Opening the chest</w:t>
-      </w:r>
-      <w:r>
-        <w:rPr>
-          <w:lang w:val="en-US"/>
-        </w:rPr>
-        <w:t xml:space="preserve">, </w:t>
-      </w:r>
-      <w:r>
-        <w:rPr>
-          <w:lang w:val="en-US"/>
-        </w:rPr>
-        <w:t>through the Unlockable Abstraction, and</w:t>
-      </w:r>
-      <w:r>
-        <w:rPr>
-          <w:lang w:val="en-US"/>
-        </w:rPr>
-        <w:t xml:space="preserve"> solving its puzzle,</w:t>
-      </w:r>
-      <w:r>
-        <w:rPr>
-          <w:lang w:val="en-US"/>
-        </w:rPr>
-        <w:t xml:space="preserve"> gives Ricci </w:t>
-      </w:r>
-      <w:r>
-        <w:rPr>
-          <w:lang w:val="en-US"/>
-        </w:rPr>
-        <w:t xml:space="preserve">the Damageable Abstraction, which allows her to hit </w:t>
-      </w:r>
-      <w:r>
-        <w:rPr>
-          <w:lang w:val="en-US"/>
-        </w:rPr>
-        <w:t>the creatures seen before</w:t>
-      </w:r>
-      <w:r>
-        <w:rPr>
-          <w:lang w:val="en-US"/>
-        </w:rPr>
-        <w:t>, as well as damaging the jammed door to open.</w:t>
-      </w:r>
-    </w:p>
-    <w:p>
-      <w:pPr>
-        <w:rPr>
-          <w:lang w:val="en-US"/>
-        </w:rPr>
-      </w:pPr>
-    </w:p>
-    <w:p>
-      <w:pPr>
-        <w:rPr>
-          <w:b/>
-          <w:color w:val="ED7D31" w:themeColor="accent2"/>
-          <w:lang w:val="en-US"/>
-        </w:rPr>
-      </w:pPr>
-      <w:r>
-        <w:rPr>
-          <w:b/>
-          <w:lang w:val="en-US"/>
-        </w:rPr>
-        <w:t xml:space="preserve">#3 </w:t>
-      </w:r>
-      <w:r>
-        <w:rPr>
-          <w:b/>
-          <w:lang w:val="en-US"/>
-        </w:rPr>
-        <w:t xml:space="preserve">Area 1, </w:t>
-      </w:r>
-      <w:r>
-        <w:rPr>
-          <w:b/>
-          <w:lang w:val="en-US"/>
-        </w:rPr>
-        <w:t>Room 3</w:t>
-      </w:r>
-      <w:r>
-        <w:rPr>
-          <w:b/>
-          <w:lang w:val="en-US"/>
-        </w:rPr>
-        <w:t xml:space="preserve"> </w:t>
-      </w:r>
-      <w:r>
-        <w:rPr>
-          <w:b/>
-          <w:color w:val="ED7D31" w:themeColor="accent2"/>
-          <w:lang w:val="en-US"/>
-        </w:rPr>
-        <w:t>(</w:t>
-      </w:r>
-      <w:r>
-        <w:rPr>
-          <w:b/>
-          <w:color w:val="ED7D31" w:themeColor="accent2"/>
-          <w:lang w:val="en-US"/>
-        </w:rPr>
-        <w:t>Learning</w:t>
-      </w:r>
-      <w:r>
-        <w:rPr>
-          <w:b/>
-          <w:color w:val="ED7D31" w:themeColor="accent2"/>
-          <w:lang w:val="en-US"/>
-        </w:rPr>
-        <w:t xml:space="preserve"> Combat, </w:t>
-      </w:r>
-      <w:r>
-        <w:rPr>
-          <w:b/>
-          <w:color w:val="ED7D31" w:themeColor="accent2"/>
-          <w:lang w:val="en-US"/>
-        </w:rPr>
-        <w:t>Didactic Puzzle</w:t>
-      </w:r>
-      <w:r>
-        <w:rPr>
-          <w:b/>
-          <w:color w:val="ED7D31" w:themeColor="accent2"/>
-          <w:lang w:val="en-US"/>
-        </w:rPr>
-        <w:t>)</w:t>
-      </w:r>
-    </w:p>
-    <w:p>
-      <w:pPr>
-        <w:rPr>
-          <w:lang w:val="en-US"/>
-        </w:rPr>
-      </w:pPr>
-      <w:r>
-        <w:rPr>
-          <w:lang w:val="en-US"/>
-        </w:rPr>
-        <w:t>Ricci passes the door and enters a room with one foe.</w:t>
-      </w:r>
-    </w:p>
-    <w:p>
-      <w:pPr>
-        <w:rPr>
-          <w:lang w:val="en-US"/>
-        </w:rPr>
-      </w:pPr>
-      <w:r>
-        <w:rPr>
-          <w:lang w:val="en-US"/>
-        </w:rPr>
-        <w:t xml:space="preserve">Defeating this enemy and looting his corpse will give Ricci the key that opens </w:t>
-      </w:r>
-      <w:r>
-        <w:rPr>
-          <w:lang w:val="en-US"/>
-        </w:rPr>
-        <w:t>the passage back to the first room</w:t>
-      </w:r>
-      <w:r>
-        <w:rPr>
-          <w:lang w:val="en-US"/>
-        </w:rPr>
-        <w:t>.</w:t>
-      </w:r>
-    </w:p>
-    <w:p>
-      <w:pPr>
-        <w:rPr>
-          <w:lang w:val="en-US"/>
-        </w:rPr>
-      </w:pPr>
-    </w:p>
-    <w:p>
-      <w:pPr>
-        <w:rPr>
-          <w:b/>
-          <w:color w:val="ED7D31" w:themeColor="accent2"/>
-          <w:lang w:val="en-US"/>
-        </w:rPr>
-      </w:pPr>
-      <w:r>
-        <w:rPr>
-          <w:b/>
-          <w:lang w:val="en-US"/>
-        </w:rPr>
-        <w:t xml:space="preserve">#4 </w:t>
-      </w:r>
-      <w:r>
-        <w:rPr>
-          <w:b/>
-          <w:lang w:val="en-US"/>
-        </w:rPr>
-        <w:t xml:space="preserve">Area 1, </w:t>
-      </w:r>
-      <w:r>
-        <w:rPr>
-          <w:b/>
-          <w:lang w:val="en-US"/>
-        </w:rPr>
-        <w:t>Room 1</w:t>
-      </w:r>
-      <w:r>
-        <w:rPr>
-          <w:b/>
-          <w:lang w:val="en-US"/>
-        </w:rPr>
-        <w:t xml:space="preserve"> </w:t>
-      </w:r>
-      <w:r>
-        <w:rPr>
-          <w:b/>
-          <w:color w:val="ED7D31" w:themeColor="accent2"/>
-          <w:lang w:val="en-US"/>
-        </w:rPr>
-        <w:t>(</w:t>
-      </w:r>
-      <w:r>
-        <w:rPr>
-          <w:b/>
-          <w:color w:val="ED7D31" w:themeColor="accent2"/>
-          <w:lang w:val="en-US"/>
-        </w:rPr>
-        <w:t xml:space="preserve">Epic </w:t>
-      </w:r>
-      <w:r>
-        <w:rPr>
-          <w:b/>
-          <w:color w:val="ED7D31" w:themeColor="accent2"/>
-          <w:lang w:val="en-US"/>
-        </w:rPr>
-        <w:t>Combat)</w:t>
-      </w:r>
-    </w:p>
-    <w:p>
-      <w:pPr>
-        <w:rPr>
-          <w:lang w:val="en-US"/>
-        </w:rPr>
-      </w:pPr>
-      <w:r>
-        <w:rPr>
-          <w:lang w:val="en-US"/>
-        </w:rPr>
-        <w:t>By returning to this chamber, Ricci will need to defeat the first two foes.</w:t>
-      </w:r>
-    </w:p>
-    <w:p>
-      <w:pPr>
-        <w:rPr>
-          <w:lang w:val="en-US"/>
-        </w:rPr>
-      </w:pPr>
-      <w:r>
-        <w:rPr>
-          <w:lang w:val="en-US"/>
-        </w:rPr>
-        <w:t>With the beasts defeated and the place safe, a NPC will open the locked door and invite Ricci in.</w:t>
-      </w:r>
-    </w:p>
-    <w:p>
-      <w:pPr>
-        <w:rPr>
-          <w:lang w:val="en-US"/>
-        </w:rPr>
-      </w:pPr>
-    </w:p>
-    <w:p>
-      <w:pPr>
-        <w:rPr>
-          <w:b/>
-          <w:color w:val="ED7D31" w:themeColor="accent2"/>
-          <w:lang w:val="en-US"/>
-        </w:rPr>
-      </w:pPr>
-      <w:r>
-        <w:rPr>
-          <w:b/>
-          <w:lang w:val="en-US"/>
-        </w:rPr>
-        <w:t xml:space="preserve">#5 </w:t>
-      </w:r>
-      <w:r>
-        <w:rPr>
-          <w:b/>
-          <w:lang w:val="en-US"/>
-        </w:rPr>
-        <w:t xml:space="preserve">Area 2, </w:t>
-      </w:r>
-      <w:r>
-        <w:rPr>
-          <w:b/>
-          <w:lang w:val="en-US"/>
-        </w:rPr>
-        <w:t>Hub - Northbridge</w:t>
-      </w:r>
-      <w:r>
-        <w:rPr>
-          <w:b/>
-          <w:lang w:val="en-US"/>
-        </w:rPr>
-        <w:t xml:space="preserve"> </w:t>
-      </w:r>
-      <w:r>
-        <w:rPr>
-          <w:b/>
-          <w:color w:val="ED7D31" w:themeColor="accent2"/>
-          <w:lang w:val="en-US"/>
-        </w:rPr>
-        <w:t>(Reward, Managing)</w:t>
-      </w:r>
-    </w:p>
-    <w:p>
-      <w:pPr>
-        <w:rPr>
-          <w:lang w:val="en-US"/>
-        </w:rPr>
-      </w:pPr>
-      <w:r>
-        <w:rPr>
-          <w:lang w:val="en-US"/>
-        </w:rPr>
-        <w:t>By entering the safe place, the game will save.</w:t>
-      </w:r>
-    </w:p>
-    <w:p>
-      <w:pPr>
-        <w:rPr>
-          <w:lang w:val="en-US"/>
-        </w:rPr>
-      </w:pPr>
-      <w:r>
-        <w:rPr>
-          <w:lang w:val="en-US"/>
-        </w:rPr>
-        <w:t>Ricci will have access to the managing part of the game and NPCs that will grant her quests and maybe give important information. She will also be introduced to The Compiler, where she can create and allocate her spells.</w:t>
-      </w:r>
-    </w:p>
-    <w:p>
-      <w:pPr>
-        <w:rPr>
-          <w:lang w:val="en-US"/>
-        </w:rPr>
-      </w:pPr>
-      <w:r>
-        <w:rPr>
-          <w:lang w:val="en-US"/>
-        </w:rPr>
-        <w:t xml:space="preserve">After a conversation with an NPC, she will leave to </w:t>
-      </w:r>
-      <w:r>
-        <w:rPr>
-          <w:lang w:val="en-US"/>
-        </w:rPr>
-        <w:t>a new</w:t>
-      </w:r>
-      <w:r>
-        <w:rPr>
-          <w:lang w:val="en-US"/>
-        </w:rPr>
-        <w:t xml:space="preserve"> area with a new objective.</w:t>
-      </w:r>
-    </w:p>
-    <w:p>
-      <w:pPr>
-        <w:rPr>
-          <w:lang w:val="en-US"/>
-        </w:rPr>
-      </w:pPr>
-    </w:p>
-    <w:p>
-      <w:pPr>
-        <w:rPr>
-          <w:b/>
-          <w:color w:val="ED7D31" w:themeColor="accent2"/>
-          <w:lang w:val="en-US"/>
-        </w:rPr>
-      </w:pPr>
-      <w:r>
-        <w:rPr>
-          <w:b/>
-          <w:lang w:val="en-US"/>
-        </w:rPr>
-        <w:t>#6 Area 3, Room 4</w:t>
-      </w:r>
-      <w:r>
-        <w:rPr>
-          <w:b/>
-          <w:lang w:val="en-US"/>
-        </w:rPr>
-        <w:t xml:space="preserve"> </w:t>
-      </w:r>
-      <w:r>
-        <w:rPr>
-          <w:b/>
-          <w:color w:val="ED7D31" w:themeColor="accent2"/>
-          <w:lang w:val="en-US"/>
-        </w:rPr>
-        <w:t>(Didactic Puzzle)</w:t>
-      </w:r>
-    </w:p>
-    <w:p>
-      <w:pPr>
-        <w:rPr>
-          <w:lang w:val="en-US"/>
-        </w:rPr>
-      </w:pPr>
-      <w:r>
-        <w:rPr>
-          <w:lang w:val="en-US"/>
-        </w:rPr>
-        <w:t xml:space="preserve">This room has a locked door in the end and something that will give </w:t>
-      </w:r>
-      <w:r>
-        <w:rPr>
-          <w:lang w:val="en-US"/>
-        </w:rPr>
-        <w:t>Ricci</w:t>
-      </w:r>
-      <w:r>
-        <w:rPr>
-          <w:lang w:val="en-US"/>
-        </w:rPr>
-        <w:t xml:space="preserve"> a Lore Item.</w:t>
-      </w:r>
-    </w:p>
-    <w:p>
-      <w:pPr>
-        <w:rPr>
-          <w:lang w:val="en-US"/>
-        </w:rPr>
-      </w:pPr>
-      <w:r>
-        <w:rPr>
-          <w:lang w:val="en-US"/>
-        </w:rPr>
-        <w:t>In order to open the door, she will need to solve a Matrix Puzzle. Then she reaches the other room.</w:t>
-      </w:r>
-    </w:p>
-    <w:p>
-      <w:pPr>
-        <w:rPr>
-          <w:lang w:val="en-US"/>
-        </w:rPr>
-      </w:pPr>
-    </w:p>
-    <w:p>
-      <w:pPr>
-        <w:rPr>
-          <w:b/>
-          <w:color w:val="ED7D31" w:themeColor="accent2"/>
-          <w:lang w:val="en-US"/>
-        </w:rPr>
-      </w:pPr>
-      <w:r>
-        <w:rPr>
-          <w:b/>
-          <w:lang w:val="en-US"/>
-        </w:rPr>
-        <w:t xml:space="preserve">#7 Area 2, Room 5 </w:t>
-      </w:r>
-      <w:r>
-        <w:rPr>
-          <w:b/>
-          <w:color w:val="ED7D31" w:themeColor="accent2"/>
-          <w:lang w:val="en-US"/>
-        </w:rPr>
-        <w:t>(Reward)</w:t>
-      </w:r>
-    </w:p>
-    <w:p>
-      <w:pPr>
-        <w:rPr>
-          <w:lang w:val="en-US"/>
-        </w:rPr>
-      </w:pPr>
-      <w:r>
-        <w:rPr>
-          <w:lang w:val="en-US"/>
-        </w:rPr>
-        <w:lastRenderedPageBreak/>
-        <w:t>This is the last chamber on the level. It contains a chest.</w:t>
+      </w:pPr>
+      <w:r>
+        <w:rPr>
+          <w:b/>
+          <w:lang w:val="en-US"/>
+        </w:rPr>
+        <w:t>#7 Area 2, Room 5</w:t>
+      </w:r>
+    </w:p>
+    <w:p>
+      <w:pPr>
+        <w:rPr>
+          <w:lang w:val="en-US"/>
+        </w:rPr>
+      </w:pPr>
+      <w:r>
+        <w:rPr>
+          <w:lang w:val="en-US"/>
+        </w:rPr>
+        <w:t>This is the last chamber on the</w:t>
+      </w:r>
+      <w:r>
+        <w:rPr>
+          <w:lang w:val="en-US"/>
+        </w:rPr>
+        <w:t xml:space="preserve"> level. It contains a chest and the trader needed to complete the quest.</w:t>
+      </w:r>
+    </w:p>
+    <w:p>
+      <w:pPr>
+        <w:rPr>
+          <w:lang w:val="en-US"/>
+        </w:rPr>
+      </w:pPr>
+      <w:r>
+        <w:rPr>
+          <w:lang w:val="en-US"/>
+        </w:rPr>
+        <w:t>Ricci will need to use the right command so the item can be restored, otherwise she will receive a copy of the relic that will not be accepted by the folk.</w:t>
       </w:r>
     </w:p>
     <w:p>
@@ -1061,14 +1264,7 @@
           <w:b/>
           <w:lang w:val="en-US"/>
         </w:rPr>
-        <w:t xml:space="preserve"> - </w:t>
-      </w:r>
-      <w:r>
-        <w:rPr>
-          <w:b/>
-          <w:lang w:val="en-US"/>
-        </w:rPr>
-        <w:t>Northbridge</w:t>
+        <w:t xml:space="preserve"> - Northbridge</w:t>
       </w:r>
     </w:p>
     <w:p>
@@ -1320,8 +1516,6 @@
         </w:rPr>
         <w:t>Keys</w:t>
       </w:r>
-      <w:bookmarkStart w:id="0" w:name="_GoBack"/>
-      <w:bookmarkEnd w:id="0"/>
     </w:p>
     <w:p>
       <w:pPr>
@@ -3269,7 +3463,7 @@
 </file>
 
 <file path=customXml/itemProps1.xml><?xml version="1.0" encoding="utf-8"?>
-<ds:datastoreItem xmlns:ds="http://schemas.openxmlformats.org/officeDocument/2006/customXml" ds:itemID="{78757A04-F9A6-4EBE-9F87-62585D4559E7}">
+<ds:datastoreItem xmlns:ds="http://schemas.openxmlformats.org/officeDocument/2006/customXml" ds:itemID="{64E02D24-7B32-4647-8408-A09C228BA376}">
   <ds:schemaRefs>
     <ds:schemaRef ds:uri="http://schemas.openxmlformats.org/officeDocument/2006/bibliography"/>
   </ds:schemaRefs>

</xml_diff>